<commit_message>
Mover TaskflowApp de submódulo a carpeta y respetar .gitignore
</commit_message>
<xml_diff>
--- a/Taskflow.docx
+++ b/Taskflow.docx
@@ -251,7 +251,15 @@
         </w:numPr>
       </w:pPr>
       <w:r>
-        <w:t>Perfil de usuario (editar nombre, contraseña, etc).</w:t>
+        <w:t xml:space="preserve">Perfil de usuario (editar nombre, contraseña, </w:t>
+      </w:r>
+      <w:proofErr w:type="spellStart"/>
+      <w:r>
+        <w:t>etc</w:t>
+      </w:r>
+      <w:proofErr w:type="spellEnd"/>
+      <w:r>
+        <w:t>).</w:t>
       </w:r>
     </w:p>
     <w:p>
@@ -645,6 +653,7 @@
         <w:rPr>
           <w:b/>
           <w:bCs/>
+          <w:noProof/>
         </w:rPr>
         <w:drawing>
           <wp:inline distT="0" distB="0" distL="0" distR="0" wp14:anchorId="3B73351B" wp14:editId="58F94498">
@@ -706,8 +715,17 @@
           <w:b/>
           <w:bCs/>
         </w:rPr>
-        <w:t>Mockups Figma</w:t>
-      </w:r>
+        <w:t xml:space="preserve">Mockups </w:t>
+      </w:r>
+      <w:proofErr w:type="spellStart"/>
+      <w:r>
+        <w:rPr>
+          <w:b/>
+          <w:bCs/>
+        </w:rPr>
+        <w:t>Figma</w:t>
+      </w:r>
+      <w:proofErr w:type="spellEnd"/>
     </w:p>
     <w:p>
       <w:pPr>
@@ -719,6 +737,89 @@
           <w:b/>
           <w:bCs/>
         </w:rPr>
+      </w:pPr>
+    </w:p>
+    <w:p>
+      <w:pPr>
+        <w:pStyle w:val="Prrafodelista"/>
+        <w:numPr>
+          <w:ilvl w:val="1"/>
+          <w:numId w:val="1"/>
+        </w:numPr>
+        <w:tabs>
+          <w:tab w:val="left" w:pos="2026"/>
+        </w:tabs>
+      </w:pPr>
+      <w:r>
+        <w:t>Inicio de sesión</w:t>
+      </w:r>
+    </w:p>
+    <w:p>
+      <w:pPr>
+        <w:pStyle w:val="Prrafodelista"/>
+        <w:tabs>
+          <w:tab w:val="left" w:pos="2026"/>
+        </w:tabs>
+        <w:ind w:left="1440"/>
+      </w:pPr>
+    </w:p>
+    <w:p>
+      <w:pPr>
+        <w:pStyle w:val="Prrafodelista"/>
+        <w:tabs>
+          <w:tab w:val="left" w:pos="2026"/>
+        </w:tabs>
+        <w:ind w:left="1440"/>
+      </w:pPr>
+      <w:r>
+        <w:rPr>
+          <w:noProof/>
+        </w:rPr>
+        <w:lastRenderedPageBreak/>
+        <w:drawing>
+          <wp:inline distT="0" distB="0" distL="0" distR="0" wp14:anchorId="4017AE91" wp14:editId="30117E79">
+            <wp:extent cx="4153060" cy="6229350"/>
+            <wp:effectExtent l="0" t="0" r="0" b="0"/>
+            <wp:docPr id="1658720185" name="Imagen 1" descr="Interfaz de usuario gráfica, Aplicación&#10;&#10;El contenido generado por IA puede ser incorrecto."/>
+            <wp:cNvGraphicFramePr>
+              <a:graphicFrameLocks xmlns:a="http://schemas.openxmlformats.org/drawingml/2006/main" noChangeAspect="1"/>
+            </wp:cNvGraphicFramePr>
+            <a:graphic xmlns:a="http://schemas.openxmlformats.org/drawingml/2006/main">
+              <a:graphicData uri="http://schemas.openxmlformats.org/drawingml/2006/picture">
+                <pic:pic xmlns:pic="http://schemas.openxmlformats.org/drawingml/2006/picture">
+                  <pic:nvPicPr>
+                    <pic:cNvPr id="1658720185" name="Imagen 1" descr="Interfaz de usuario gráfica, Aplicación&#10;&#10;El contenido generado por IA puede ser incorrecto."/>
+                    <pic:cNvPicPr/>
+                  </pic:nvPicPr>
+                  <pic:blipFill>
+                    <a:blip r:embed="rId6"/>
+                    <a:stretch>
+                      <a:fillRect/>
+                    </a:stretch>
+                  </pic:blipFill>
+                  <pic:spPr>
+                    <a:xfrm>
+                      <a:off x="0" y="0"/>
+                      <a:ext cx="4156572" cy="6234618"/>
+                    </a:xfrm>
+                    <a:prstGeom prst="rect">
+                      <a:avLst/>
+                    </a:prstGeom>
+                  </pic:spPr>
+                </pic:pic>
+              </a:graphicData>
+            </a:graphic>
+          </wp:inline>
+        </w:drawing>
+      </w:r>
+    </w:p>
+    <w:p>
+      <w:pPr>
+        <w:pStyle w:val="Prrafodelista"/>
+        <w:tabs>
+          <w:tab w:val="left" w:pos="2026"/>
+        </w:tabs>
+        <w:ind w:left="1440"/>
       </w:pPr>
     </w:p>
     <w:p>
@@ -774,7 +875,7 @@
                     <pic:cNvPicPr/>
                   </pic:nvPicPr>
                   <pic:blipFill>
-                    <a:blip r:embed="rId6"/>
+                    <a:blip r:embed="rId7"/>
                     <a:stretch>
                       <a:fillRect/>
                     </a:stretch>

</xml_diff>

<commit_message>
[ADD] Miembros de los proyectos
</commit_message>
<xml_diff>
--- a/Taskflow.docx
+++ b/Taskflow.docx
@@ -619,10 +619,10 @@
           <w:bCs/>
         </w:rPr>
         <w:drawing>
-          <wp:inline distT="0" distB="0" distL="0" distR="0" wp14:anchorId="54876C65" wp14:editId="4FD7D049">
-            <wp:extent cx="5612130" cy="3783965"/>
-            <wp:effectExtent l="0" t="0" r="7620" b="6985"/>
-            <wp:docPr id="754837130" name="Imagen 1" descr="Diagrama&#10;&#10;El contenido generado por IA puede ser incorrecto."/>
+          <wp:inline distT="0" distB="0" distL="0" distR="0" wp14:anchorId="6A2BE07A" wp14:editId="5D2E1C85">
+            <wp:extent cx="5612130" cy="3549015"/>
+            <wp:effectExtent l="0" t="0" r="7620" b="0"/>
+            <wp:docPr id="1964540247" name="Imagen 1" descr="Diagrama&#10;&#10;El contenido generado por IA puede ser incorrecto."/>
             <wp:cNvGraphicFramePr>
               <a:graphicFrameLocks xmlns:a="http://schemas.openxmlformats.org/drawingml/2006/main" noChangeAspect="1"/>
             </wp:cNvGraphicFramePr>
@@ -630,7 +630,7 @@
               <a:graphicData uri="http://schemas.openxmlformats.org/drawingml/2006/picture">
                 <pic:pic xmlns:pic="http://schemas.openxmlformats.org/drawingml/2006/picture">
                   <pic:nvPicPr>
-                    <pic:cNvPr id="754837130" name="Imagen 1" descr="Diagrama&#10;&#10;El contenido generado por IA puede ser incorrecto."/>
+                    <pic:cNvPr id="1964540247" name="Imagen 1" descr="Diagrama&#10;&#10;El contenido generado por IA puede ser incorrecto."/>
                     <pic:cNvPicPr/>
                   </pic:nvPicPr>
                   <pic:blipFill>
@@ -642,7 +642,7 @@
                   <pic:spPr>
                     <a:xfrm>
                       <a:off x="0" y="0"/>
-                      <a:ext cx="5612130" cy="3783965"/>
+                      <a:ext cx="5612130" cy="3549015"/>
                     </a:xfrm>
                     <a:prstGeom prst="rect">
                       <a:avLst/>

</xml_diff>